<commit_message>
from wangyingchen at 20191225
</commit_message>
<xml_diff>
--- a/Redis/Redis学习笔记/05.jedis操作redis集群.docx
+++ b/Redis/Redis学习笔记/05.jedis操作redis集群.docx
@@ -3,14 +3,24 @@
 <w:document xmlns:wpc="http://schemas.microsoft.com/office/word/2010/wordprocessingCanvas" xmlns:mc="http://schemas.openxmlformats.org/markup-compatibility/2006" xmlns:o="urn:schemas-microsoft-com:office:office" xmlns:r="http://schemas.openxmlformats.org/officeDocument/2006/relationships" xmlns:m="http://schemas.openxmlformats.org/officeDocument/2006/math" xmlns:v="urn:schemas-microsoft-com:vml" xmlns:wp14="http://schemas.microsoft.com/office/word/2010/wordprocessingDrawing" xmlns:wp="http://schemas.openxmlformats.org/drawingml/2006/wordprocessingDrawing" xmlns:w10="urn:schemas-microsoft-com:office:word" xmlns:w="http://schemas.openxmlformats.org/wordprocessingml/2006/main" xmlns:w14="http://schemas.microsoft.com/office/word/2010/wordml" xmlns:w15="http://schemas.microsoft.com/office/word/2012/wordml" xmlns:wpg="http://schemas.microsoft.com/office/word/2010/wordprocessingGroup" xmlns:wpi="http://schemas.microsoft.com/office/word/2010/wordprocessingInk" xmlns:wne="http://schemas.microsoft.com/office/word/2006/wordml" xmlns:wps="http://schemas.microsoft.com/office/word/2010/wordprocessingShape" mc:Ignorable="w14 w15 wp14">
   <w:body>
     <w:p>
+      <w:proofErr w:type="spellStart"/>
       <w:r>
         <w:rPr>
           <w:rFonts w:hint="eastAsia"/>
         </w:rPr>
         <w:t>Jedis</w:t>
       </w:r>
-      <w:r>
-        <w:t>( JedisCluster )</w:t>
+      <w:proofErr w:type="spellEnd"/>
+      <w:r>
+        <w:t xml:space="preserve">( </w:t>
+      </w:r>
+      <w:proofErr w:type="spellStart"/>
+      <w:r>
+        <w:t>JedisCluster</w:t>
+      </w:r>
+      <w:proofErr w:type="spellEnd"/>
+      <w:r>
+        <w:t xml:space="preserve"> )</w:t>
       </w:r>
       <w:r>
         <w:rPr>
@@ -18,28 +28,46 @@
         </w:rPr>
         <w:t>操作</w:t>
       </w:r>
+      <w:proofErr w:type="spellStart"/>
       <w:r>
         <w:rPr>
           <w:rFonts w:hint="eastAsia"/>
         </w:rPr>
         <w:t>Redis</w:t>
       </w:r>
+      <w:proofErr w:type="spellEnd"/>
       <w:r>
         <w:rPr>
           <w:rFonts w:hint="eastAsia"/>
         </w:rPr>
         <w:t>集群</w:t>
       </w:r>
-      <w:r>
-        <w:rPr>
-          <w:rFonts w:hint="eastAsia"/>
-        </w:rPr>
-        <w:t>redis-cluster</w:t>
+      <w:proofErr w:type="spellStart"/>
+      <w:r>
+        <w:rPr>
+          <w:rFonts w:hint="eastAsia"/>
+        </w:rPr>
+        <w:t>redis</w:t>
+      </w:r>
+      <w:proofErr w:type="spellEnd"/>
+      <w:r>
+        <w:rPr>
+          <w:rFonts w:hint="eastAsia"/>
+        </w:rPr>
+        <w:t>-cluster</w:t>
       </w:r>
     </w:p>
     <w:p>
       <w:r>
-        <w:t>Java( JedisCluster )</w:t>
+        <w:t xml:space="preserve">Java( </w:t>
+      </w:r>
+      <w:proofErr w:type="spellStart"/>
+      <w:r>
+        <w:t>JedisCluster</w:t>
+      </w:r>
+      <w:proofErr w:type="spellEnd"/>
+      <w:r>
+        <w:t xml:space="preserve"> )</w:t>
       </w:r>
       <w:r>
         <w:rPr>
@@ -47,9 +75,11 @@
         </w:rPr>
         <w:t>操作</w:t>
       </w:r>
+      <w:proofErr w:type="spellStart"/>
       <w:r>
         <w:t>redis</w:t>
       </w:r>
+      <w:proofErr w:type="spellEnd"/>
       <w:r>
         <w:t>集群</w:t>
       </w:r>
@@ -58,6 +88,7 @@
       <w:pPr>
         <w:rPr>
           <w:rFonts w:hint="eastAsia"/>
+          <w:noProof/>
         </w:rPr>
       </w:pPr>
       <w:r>
@@ -66,10 +97,38 @@
           <w:noProof/>
         </w:rPr>
         <w:t>【参考】</w:t>
+      </w:r>
+      <w:r>
+        <w:rPr>
+          <w:rFonts w:hint="eastAsia"/>
+          <w:noProof/>
+        </w:rPr>
+        <w:t>jedis/RedisTest.java</w:t>
+      </w:r>
+      <w:r>
+        <w:rPr>
+          <w:rFonts w:hint="eastAsia"/>
+          <w:noProof/>
+        </w:rPr>
+        <w:t>、</w:t>
+      </w:r>
+      <w:r>
+        <w:rPr>
+          <w:rFonts w:hint="eastAsia"/>
+          <w:noProof/>
+        </w:rPr>
+        <w:t>jedis/JedisPubSubList</w:t>
+      </w:r>
+      <w:r>
+        <w:rPr>
+          <w:noProof/>
+        </w:rPr>
+        <w:t>ener.java</w:t>
       </w:r>
       <w:bookmarkStart w:id="0" w:name="_GoBack"/>
       <w:bookmarkEnd w:id="0"/>
     </w:p>
+    <w:p/>
     <w:sectPr>
       <w:pgSz w:w="11906" w:h="16838"/>
       <w:pgMar w:top="1440" w:right="1800" w:bottom="1440" w:left="1800" w:header="851" w:footer="992" w:gutter="0"/>

</xml_diff>